<commit_message>
Layout fix du doc
</commit_message>
<xml_diff>
--- a/Questions TP4 LOG2410.docx
+++ b/Questions TP4 LOG2410.docx
@@ -4,238 +4,828 @@
   <w:body>
     <w:p>
       <w:r>
-        <w:t>Questions TP4 LOG2410</w:t>
+        <w:t xml:space="preserve">Gabriel Bourgault </w:t>
+      </w:r>
+      <w:r>
+        <w:t xml:space="preserve">- </w:t>
+      </w:r>
+      <w:r>
+        <w:rPr>
+          <w:rFonts w:ascii="Trebuchet MS" w:hAnsi="Trebuchet MS"/>
+          <w:color w:val="333333"/>
+          <w:sz w:val="21"/>
+          <w:szCs w:val="21"/>
+          <w:shd w:val="clear" w:color="auto" w:fill="F9F9F9"/>
+        </w:rPr>
+        <w:t>1794069</w:t>
+      </w:r>
+      <w:r>
+        <w:br/>
+        <w:t>Giuseppe La Barbera</w:t>
+      </w:r>
+      <w:r>
+        <w:t xml:space="preserve"> - 1799919</w:t>
+      </w:r>
+      <w:r>
+        <w:br/>
+      </w:r>
+      <w:r>
+        <w:t>Remis le 14 Novembre 2016</w:t>
+      </w:r>
+      <w:r>
+        <w:br/>
+      </w:r>
+      <w:r>
+        <w:br/>
+      </w:r>
+      <w:r>
+        <w:rPr>
+          <w:b/>
+          <w:sz w:val="24"/>
+          <w:szCs w:val="24"/>
+        </w:rPr>
+        <w:t>Réponses aux q</w:t>
+      </w:r>
+      <w:r>
+        <w:rPr>
+          <w:b/>
+          <w:sz w:val="24"/>
+          <w:szCs w:val="24"/>
+        </w:rPr>
+        <w:t>uestions</w:t>
+      </w:r>
+      <w:r>
+        <w:rPr>
+          <w:b/>
+          <w:sz w:val="24"/>
+          <w:szCs w:val="24"/>
+        </w:rPr>
+        <w:t xml:space="preserve"> du </w:t>
+      </w:r>
+      <w:r>
+        <w:rPr>
+          <w:b/>
+          <w:sz w:val="24"/>
+          <w:szCs w:val="24"/>
+        </w:rPr>
+        <w:t>TP4</w:t>
+      </w:r>
+      <w:r>
+        <w:rPr>
+          <w:b/>
+          <w:sz w:val="24"/>
+          <w:szCs w:val="24"/>
+        </w:rPr>
+        <w:t xml:space="preserve"> - </w:t>
+      </w:r>
+      <w:bookmarkStart w:id="0" w:name="_GoBack"/>
+      <w:bookmarkEnd w:id="0"/>
+      <w:r>
+        <w:rPr>
+          <w:b/>
+          <w:sz w:val="24"/>
+          <w:szCs w:val="24"/>
+        </w:rPr>
+        <w:t>LOG2410</w:t>
       </w:r>
     </w:p>
     <w:p/>
     <w:p>
       <w:pPr>
-        <w:pStyle w:val="Titre2"/>
-      </w:pPr>
-      <w:r>
+        <w:pStyle w:val="Heading2"/>
+        <w:rPr>
+          <w:b/>
+        </w:rPr>
+      </w:pPr>
+      <w:r>
+        <w:rPr>
+          <w:b/>
+        </w:rPr>
         <w:t>Patron Composite</w:t>
       </w:r>
     </w:p>
     <w:p>
       <w:r>
-        <w:t xml:space="preserve">Intention : </w:t>
-      </w:r>
-      <w:r>
-        <w:t>Traiter les objets individuels et les objets multiples, composés récursivement, de façon uniforme.</w:t>
+        <w:t xml:space="preserve">1. a) </w:t>
+      </w:r>
+      <w:r>
+        <w:rPr>
+          <w:b/>
+        </w:rPr>
+        <w:t>Intention :</w:t>
+      </w:r>
+      <w:r>
+        <w:t xml:space="preserve"> Traiter les objets individuels et les objets multiples, composés récursivement, de façon uniforme.</w:t>
       </w:r>
     </w:p>
     <w:p>
       <w:r>
-        <w:rPr>
-          <w:rStyle w:val="Titre3Car"/>
-        </w:rPr>
-        <w:t>2.</w:t>
-      </w:r>
-      <w:r>
-        <w:t xml:space="preserve"> </w:t>
-      </w:r>
-      <w:r>
-        <w:t xml:space="preserve">Dans l’implémentation actuelle du système </w:t>
-      </w:r>
-      <w:proofErr w:type="spellStart"/>
-      <w:r>
-        <w:t>PolyInfusion</w:t>
-      </w:r>
-      <w:proofErr w:type="spellEnd"/>
-      <w:r>
-        <w:t>, quel(s) objet(s) ou classes(s) est/sont responsable(s) de la création et de la destruction des composantes de chaque arbre.</w:t>
+        <w:t xml:space="preserve">1. b) Voir le document PDF ci-joint : </w:t>
+      </w:r>
+      <w:r>
+        <w:t>DiagrammeDeClasses_Composite.pdf</w:t>
       </w:r>
     </w:p>
     <w:p>
       <w:r>
-        <w:t>Les classes composite (</w:t>
-      </w:r>
-      <w:proofErr w:type="spellStart"/>
-      <w:r>
-        <w:t>CircuitLiqComposite</w:t>
-      </w:r>
-      <w:proofErr w:type="spellEnd"/>
-      <w:r>
-        <w:t xml:space="preserve"> et </w:t>
-      </w:r>
-      <w:proofErr w:type="spellStart"/>
-      <w:r>
-        <w:t>CircuitSolComposite</w:t>
-      </w:r>
-      <w:proofErr w:type="spellEnd"/>
-      <w:r>
-        <w:t>) sont responsables de l’ajout et du retrait des éléments.</w:t>
+        <w:rPr>
+          <w:rStyle w:val="Heading3Char"/>
+        </w:rPr>
+        <w:t>2.</w:t>
+      </w:r>
+      <w:r>
+        <w:t xml:space="preserve"> </w:t>
+      </w:r>
+      <w:r>
+        <w:rPr>
+          <w:b/>
+        </w:rPr>
+        <w:t>Dans l’implémentation actuelle du système PolyInfusion, quel(s) objet(s) ou classes(s) est/sont responsable(s) de la création et de la destruction des composantes de chaque arbre.</w:t>
       </w:r>
     </w:p>
     <w:p>
-      <w:pPr>
-        <w:pStyle w:val="Titre2"/>
-      </w:pPr>
-      <w:r>
-        <w:t>Patron Template Method</w:t>
+      <w:r>
+        <w:t>Les classes composite (CircuitLiqComposite et CircuitSolComposite) sont responsables de l’ajout et du retrait des éléments.</w:t>
       </w:r>
     </w:p>
     <w:p>
-      <w:r>
-        <w:t xml:space="preserve">Intention : </w:t>
-      </w:r>
-      <w:r>
-        <w:t>Définir le squelette d’un algorithme dans une opération, et laisser les sous-classes définir certaines étapes.</w:t>
+      <w:pPr>
+        <w:pStyle w:val="Heading2"/>
+        <w:rPr>
+          <w:b/>
+        </w:rPr>
+      </w:pPr>
+      <w:r>
+        <w:rPr>
+          <w:b/>
+        </w:rPr>
+        <w:t>Patron Template Method</w:t>
       </w:r>
     </w:p>
     <w:p>
       <w:r>
-        <w:rPr>
-          <w:rStyle w:val="Titre3Car"/>
-        </w:rPr>
-        <w:t>2.</w:t>
-      </w:r>
-      <w:r>
-        <w:t xml:space="preserve"> </w:t>
-      </w:r>
-      <w:r>
-        <w:t xml:space="preserve">Selon vous, dans la définition de la classe </w:t>
-      </w:r>
-      <w:proofErr w:type="spellStart"/>
-      <w:r>
-        <w:t>ElmCircuitLiquide</w:t>
-      </w:r>
-      <w:proofErr w:type="spellEnd"/>
-      <w:r>
-        <w:t xml:space="preserve">, quel est l’avantage de définir la méthode </w:t>
-      </w:r>
-      <w:proofErr w:type="gramStart"/>
-      <w:r>
-        <w:t>nettoyer(</w:t>
-      </w:r>
-      <w:proofErr w:type="gramEnd"/>
-      <w:r>
-        <w:t xml:space="preserve">) comme méthode pure virtuelle et de définir la méthode </w:t>
-      </w:r>
-      <w:proofErr w:type="spellStart"/>
-      <w:r>
-        <w:t>removeTartre</w:t>
-      </w:r>
-      <w:proofErr w:type="spellEnd"/>
-      <w:r>
-        <w:t xml:space="preserve">() comme une méthode séparée, plutôt que de définir l’implémentation de la méthode nettoyer() pour qu’elle contienne directement le code fourni dans la méthode </w:t>
-      </w:r>
-      <w:proofErr w:type="spellStart"/>
-      <w:r>
-        <w:t>removeTartre</w:t>
-      </w:r>
-      <w:proofErr w:type="spellEnd"/>
-      <w:r>
-        <w:t xml:space="preserve">()? </w:t>
+        <w:t xml:space="preserve">1. </w:t>
+      </w:r>
+      <w:r>
+        <w:t xml:space="preserve">a) </w:t>
+      </w:r>
+      <w:r>
+        <w:rPr>
+          <w:b/>
+        </w:rPr>
+        <w:t>Intention :</w:t>
+      </w:r>
+      <w:r>
+        <w:t xml:space="preserve"> Définir le squelette d’un algorithme dans une opération, et laisser les sous-classes définir certaines étapes.</w:t>
       </w:r>
     </w:p>
     <w:p>
       <w:r>
-        <w:t xml:space="preserve">Pour la méthode </w:t>
-      </w:r>
-      <w:proofErr w:type="gramStart"/>
-      <w:r>
-        <w:t>nettoyer(</w:t>
-      </w:r>
-      <w:proofErr w:type="gramEnd"/>
-      <w:r>
-        <w:t>), on force toutes les classes dérivées à implémenter cette fonction. Cela est essentiel, car on n’a pas de comportement générique à appliquer pour cette méthode, puisqu’elle dépend des attributs de l’objet.</w:t>
+        <w:t xml:space="preserve">1. b) </w:t>
+      </w:r>
+      <w:r>
+        <w:t>Voir le document PDF ci-joint : DiagrammeDeClasses_TemplateMethode.pdf</w:t>
       </w:r>
     </w:p>
     <w:p>
-      <w:r>
-        <w:t xml:space="preserve">Pour ce qui est de </w:t>
-      </w:r>
-      <w:proofErr w:type="spellStart"/>
-      <w:proofErr w:type="gramStart"/>
-      <w:r>
-        <w:t>removeTartre</w:t>
-      </w:r>
-      <w:proofErr w:type="spellEnd"/>
-      <w:r>
-        <w:t>(</w:t>
-      </w:r>
-      <w:proofErr w:type="gramEnd"/>
-      <w:r>
-        <w:t>) par contre, il est possible de l’implémenter directement dans la classe abstraite, car il s’agit d’un comportement universel peu importe s’il s’agit d’une feuille ou d’un composite.</w:t>
+      <w:pPr>
+        <w:rPr>
+          <w:b/>
+        </w:rPr>
+      </w:pPr>
+      <w:r>
+        <w:rPr>
+          <w:rStyle w:val="Heading3Char"/>
+        </w:rPr>
+        <w:t>2.</w:t>
+      </w:r>
+      <w:r>
+        <w:t xml:space="preserve"> </w:t>
+      </w:r>
+      <w:r>
+        <w:rPr>
+          <w:b/>
+        </w:rPr>
+        <w:t xml:space="preserve">Selon vous, dans la définition de la classe ElmCircuitLiquide, quel est l’avantage de définir la méthode nettoyer() comme méthode pure virtuelle et de définir la méthode removeTartre() comme une méthode séparée, plutôt que de définir l’implémentation de la méthode nettoyer() pour qu’elle contienne directement le code fourni dans la méthode removeTartre()? </w:t>
       </w:r>
     </w:p>
     <w:p>
       <w:r>
-        <w:rPr>
-          <w:rStyle w:val="Titre3Car"/>
-        </w:rPr>
-        <w:t>3.</w:t>
-      </w:r>
-      <w:r>
-        <w:t xml:space="preserve"> Selon vous, la méthode </w:t>
-      </w:r>
-      <w:proofErr w:type="spellStart"/>
-      <w:proofErr w:type="gramStart"/>
-      <w:r>
-        <w:t>MachineAbs</w:t>
-      </w:r>
-      <w:proofErr w:type="spellEnd"/>
-      <w:r>
-        <w:t>::</w:t>
-      </w:r>
-      <w:proofErr w:type="spellStart"/>
-      <w:proofErr w:type="gramEnd"/>
-      <w:r>
-        <w:t>infuserThe</w:t>
-      </w:r>
-      <w:proofErr w:type="spellEnd"/>
-      <w:r>
-        <w:t>() est-elle une instanciation du patron de conception Template Method ? Justifiez votre réponse.</w:t>
+        <w:t>Pour la méthode nettoyer(), on force toutes les classes dérivées à implémenter cette fonction. Cela est essentiel, car on n’a pas de comportement générique à appliquer pour cette méthode, puisqu’elle dépend des attributs de l’objet.</w:t>
       </w:r>
     </w:p>
     <w:p>
       <w:r>
-        <w:t xml:space="preserve">Non, il ne s’agit pas du patron de conception Template Method, car la fonction </w:t>
-      </w:r>
-      <w:proofErr w:type="spellStart"/>
-      <w:proofErr w:type="gramStart"/>
-      <w:r>
-        <w:t>infuserThe</w:t>
-      </w:r>
-      <w:proofErr w:type="spellEnd"/>
-      <w:r>
-        <w:t>(</w:t>
-      </w:r>
-      <w:proofErr w:type="gramEnd"/>
-      <w:r>
-        <w:t xml:space="preserve">) de </w:t>
-      </w:r>
-      <w:proofErr w:type="spellStart"/>
-      <w:r>
-        <w:t>MachineAbs</w:t>
-      </w:r>
-      <w:proofErr w:type="spellEnd"/>
-      <w:r>
-        <w:t xml:space="preserve"> est virtuelle pure et n’est pas implémentée dans cette classe. Elle doit donc être implémentée dans ses classes dérivées, dont </w:t>
-      </w:r>
-      <w:proofErr w:type="spellStart"/>
-      <w:r>
-        <w:t>MachineAbs</w:t>
-      </w:r>
-      <w:proofErr w:type="spellEnd"/>
-      <w:r>
-        <w:t xml:space="preserve">. Ainsi, </w:t>
+        <w:t>Pour ce qui est de removeTartre() par contre, il est possible de l’implémenter directement dans la classe abstraite, car il s’agit d’un comportement universel peu importe s’il s’agit d’une feuille ou d’un composite.</w:t>
+      </w:r>
+    </w:p>
+    <w:p>
+      <w:pPr>
+        <w:rPr>
+          <w:b/>
+        </w:rPr>
+      </w:pPr>
+      <w:r>
+        <w:rPr>
+          <w:rStyle w:val="Heading3Char"/>
+        </w:rPr>
+        <w:t>3.</w:t>
+      </w:r>
+      <w:r>
+        <w:t xml:space="preserve"> </w:t>
+      </w:r>
+      <w:r>
+        <w:rPr>
+          <w:b/>
+        </w:rPr>
+        <w:t>Selon vous, la méthode MachineAbs::infuserThe() est-elle une instanciation du patron de conception Template Meth</w:t>
+      </w:r>
+      <w:r>
+        <w:rPr>
+          <w:b/>
+        </w:rPr>
+        <w:t xml:space="preserve">od ? </w:t>
+      </w:r>
+      <w:r>
+        <w:rPr>
+          <w:b/>
+        </w:rPr>
+        <w:t>Justifiez votre réponse.</w:t>
+      </w:r>
+    </w:p>
+    <w:p>
+      <w:r>
+        <w:t xml:space="preserve">Non, il ne s’agit pas du patron de conception Template Method, car la fonction infuserThe() de MachineAbs est virtuelle pure et n’est pas implémentée dans cette classe. Elle doit donc être implémentée dans ses classes dérivées, dont MachineAbs. Ainsi, </w:t>
       </w:r>
       <w:r>
         <w:t xml:space="preserve">on ne parle pas ici d’une fonction qui implémente le code commun puis qui appelle les sous-classes pour effectuer les comportements particuliers, tel qu’il est défini dans le patron Template Method. </w:t>
       </w:r>
-      <w:bookmarkStart w:id="0" w:name="_GoBack"/>
-      <w:bookmarkEnd w:id="0"/>
     </w:p>
     <w:sectPr>
       <w:pgSz w:w="12240" w:h="15840"/>
-      <w:pgMar w:top="1440" w:right="1800" w:bottom="1440" w:left="1800" w:header="708" w:footer="708" w:gutter="0"/>
+      <w:pgMar w:top="284" w:right="567" w:bottom="284" w:left="567" w:header="709" w:footer="709" w:gutter="0"/>
       <w:cols w:space="708"/>
       <w:docGrid w:linePitch="360"/>
     </w:sectPr>
   </w:body>
 </w:document>
+</file>
+
+<file path=word/numbering.xml><?xml version="1.0" encoding="utf-8"?>
+<w:numbering xmlns:wpc="http://schemas.microsoft.com/office/word/2010/wordprocessingCanvas" xmlns:cx="http://schemas.microsoft.com/office/drawing/2014/chartex" xmlns:cx1="http://schemas.microsoft.com/office/drawing/2015/9/8/chartex" xmlns:cx2="http://schemas.microsoft.com/office/drawing/2015/10/21/chartex" xmlns:mc="http://schemas.openxmlformats.org/markup-compatibility/2006" xmlns:o="urn:schemas-microsoft-com:office:office" xmlns:r="http://schemas.openxmlformats.org/officeDocument/2006/relationships" xmlns:m="http://schemas.openxmlformats.org/officeDocument/2006/math" xmlns:v="urn:schemas-microsoft-com:vml" xmlns:wp14="http://schemas.microsoft.com/office/word/2010/wordprocessingDrawing" xmlns:wp="http://schemas.openxmlformats.org/drawingml/2006/wordprocessingDrawing" xmlns:w10="urn:schemas-microsoft-com:office:word" xmlns:w="http://schemas.openxmlformats.org/wordprocessingml/2006/main" xmlns:w14="http://schemas.microsoft.com/office/word/2010/wordml" xmlns:w15="http://schemas.microsoft.com/office/word/2012/wordml" xmlns:w16se="http://schemas.microsoft.com/office/word/2015/wordml/symex" xmlns:wpg="http://schemas.microsoft.com/office/word/2010/wordprocessingGroup" xmlns:wpi="http://schemas.microsoft.com/office/word/2010/wordprocessingInk" xmlns:wne="http://schemas.microsoft.com/office/word/2006/wordml" xmlns:wps="http://schemas.microsoft.com/office/word/2010/wordprocessingShape" mc:Ignorable="w14 w15 w16se wp14">
+  <w:abstractNum w:abstractNumId="0" w15:restartNumberingAfterBreak="0">
+    <w:nsid w:val="0E7E3329"/>
+    <w:multiLevelType w:val="hybridMultilevel"/>
+    <w:tmpl w:val="86E0AAE4"/>
+    <w:lvl w:ilvl="0" w:tplc="1009000F">
+      <w:start w:val="1"/>
+      <w:numFmt w:val="decimal"/>
+      <w:lvlText w:val="%1."/>
+      <w:lvlJc w:val="left"/>
+      <w:pPr>
+        <w:ind w:left="720" w:hanging="360"/>
+      </w:pPr>
+      <w:rPr>
+        <w:rFonts w:hint="default"/>
+      </w:rPr>
+    </w:lvl>
+    <w:lvl w:ilvl="1" w:tplc="10090019" w:tentative="1">
+      <w:start w:val="1"/>
+      <w:numFmt w:val="lowerLetter"/>
+      <w:lvlText w:val="%2."/>
+      <w:lvlJc w:val="left"/>
+      <w:pPr>
+        <w:ind w:left="1440" w:hanging="360"/>
+      </w:pPr>
+    </w:lvl>
+    <w:lvl w:ilvl="2" w:tplc="1009001B" w:tentative="1">
+      <w:start w:val="1"/>
+      <w:numFmt w:val="lowerRoman"/>
+      <w:lvlText w:val="%3."/>
+      <w:lvlJc w:val="right"/>
+      <w:pPr>
+        <w:ind w:left="2160" w:hanging="180"/>
+      </w:pPr>
+    </w:lvl>
+    <w:lvl w:ilvl="3" w:tplc="1009000F" w:tentative="1">
+      <w:start w:val="1"/>
+      <w:numFmt w:val="decimal"/>
+      <w:lvlText w:val="%4."/>
+      <w:lvlJc w:val="left"/>
+      <w:pPr>
+        <w:ind w:left="2880" w:hanging="360"/>
+      </w:pPr>
+    </w:lvl>
+    <w:lvl w:ilvl="4" w:tplc="10090019" w:tentative="1">
+      <w:start w:val="1"/>
+      <w:numFmt w:val="lowerLetter"/>
+      <w:lvlText w:val="%5."/>
+      <w:lvlJc w:val="left"/>
+      <w:pPr>
+        <w:ind w:left="3600" w:hanging="360"/>
+      </w:pPr>
+    </w:lvl>
+    <w:lvl w:ilvl="5" w:tplc="1009001B" w:tentative="1">
+      <w:start w:val="1"/>
+      <w:numFmt w:val="lowerRoman"/>
+      <w:lvlText w:val="%6."/>
+      <w:lvlJc w:val="right"/>
+      <w:pPr>
+        <w:ind w:left="4320" w:hanging="180"/>
+      </w:pPr>
+    </w:lvl>
+    <w:lvl w:ilvl="6" w:tplc="1009000F" w:tentative="1">
+      <w:start w:val="1"/>
+      <w:numFmt w:val="decimal"/>
+      <w:lvlText w:val="%7."/>
+      <w:lvlJc w:val="left"/>
+      <w:pPr>
+        <w:ind w:left="5040" w:hanging="360"/>
+      </w:pPr>
+    </w:lvl>
+    <w:lvl w:ilvl="7" w:tplc="10090019" w:tentative="1">
+      <w:start w:val="1"/>
+      <w:numFmt w:val="lowerLetter"/>
+      <w:lvlText w:val="%8."/>
+      <w:lvlJc w:val="left"/>
+      <w:pPr>
+        <w:ind w:left="5760" w:hanging="360"/>
+      </w:pPr>
+    </w:lvl>
+    <w:lvl w:ilvl="8" w:tplc="1009001B" w:tentative="1">
+      <w:start w:val="1"/>
+      <w:numFmt w:val="lowerRoman"/>
+      <w:lvlText w:val="%9."/>
+      <w:lvlJc w:val="right"/>
+      <w:pPr>
+        <w:ind w:left="6480" w:hanging="180"/>
+      </w:pPr>
+    </w:lvl>
+  </w:abstractNum>
+  <w:abstractNum w:abstractNumId="1" w15:restartNumberingAfterBreak="0">
+    <w:nsid w:val="0EF219F3"/>
+    <w:multiLevelType w:val="hybridMultilevel"/>
+    <w:tmpl w:val="FE4084AC"/>
+    <w:lvl w:ilvl="0" w:tplc="1009000F">
+      <w:start w:val="1"/>
+      <w:numFmt w:val="decimal"/>
+      <w:lvlText w:val="%1."/>
+      <w:lvlJc w:val="left"/>
+      <w:pPr>
+        <w:ind w:left="720" w:hanging="360"/>
+      </w:pPr>
+      <w:rPr>
+        <w:rFonts w:hint="default"/>
+      </w:rPr>
+    </w:lvl>
+    <w:lvl w:ilvl="1" w:tplc="10090019" w:tentative="1">
+      <w:start w:val="1"/>
+      <w:numFmt w:val="lowerLetter"/>
+      <w:lvlText w:val="%2."/>
+      <w:lvlJc w:val="left"/>
+      <w:pPr>
+        <w:ind w:left="1440" w:hanging="360"/>
+      </w:pPr>
+    </w:lvl>
+    <w:lvl w:ilvl="2" w:tplc="1009001B" w:tentative="1">
+      <w:start w:val="1"/>
+      <w:numFmt w:val="lowerRoman"/>
+      <w:lvlText w:val="%3."/>
+      <w:lvlJc w:val="right"/>
+      <w:pPr>
+        <w:ind w:left="2160" w:hanging="180"/>
+      </w:pPr>
+    </w:lvl>
+    <w:lvl w:ilvl="3" w:tplc="1009000F" w:tentative="1">
+      <w:start w:val="1"/>
+      <w:numFmt w:val="decimal"/>
+      <w:lvlText w:val="%4."/>
+      <w:lvlJc w:val="left"/>
+      <w:pPr>
+        <w:ind w:left="2880" w:hanging="360"/>
+      </w:pPr>
+    </w:lvl>
+    <w:lvl w:ilvl="4" w:tplc="10090019" w:tentative="1">
+      <w:start w:val="1"/>
+      <w:numFmt w:val="lowerLetter"/>
+      <w:lvlText w:val="%5."/>
+      <w:lvlJc w:val="left"/>
+      <w:pPr>
+        <w:ind w:left="3600" w:hanging="360"/>
+      </w:pPr>
+    </w:lvl>
+    <w:lvl w:ilvl="5" w:tplc="1009001B" w:tentative="1">
+      <w:start w:val="1"/>
+      <w:numFmt w:val="lowerRoman"/>
+      <w:lvlText w:val="%6."/>
+      <w:lvlJc w:val="right"/>
+      <w:pPr>
+        <w:ind w:left="4320" w:hanging="180"/>
+      </w:pPr>
+    </w:lvl>
+    <w:lvl w:ilvl="6" w:tplc="1009000F" w:tentative="1">
+      <w:start w:val="1"/>
+      <w:numFmt w:val="decimal"/>
+      <w:lvlText w:val="%7."/>
+      <w:lvlJc w:val="left"/>
+      <w:pPr>
+        <w:ind w:left="5040" w:hanging="360"/>
+      </w:pPr>
+    </w:lvl>
+    <w:lvl w:ilvl="7" w:tplc="10090019" w:tentative="1">
+      <w:start w:val="1"/>
+      <w:numFmt w:val="lowerLetter"/>
+      <w:lvlText w:val="%8."/>
+      <w:lvlJc w:val="left"/>
+      <w:pPr>
+        <w:ind w:left="5760" w:hanging="360"/>
+      </w:pPr>
+    </w:lvl>
+    <w:lvl w:ilvl="8" w:tplc="1009001B" w:tentative="1">
+      <w:start w:val="1"/>
+      <w:numFmt w:val="lowerRoman"/>
+      <w:lvlText w:val="%9."/>
+      <w:lvlJc w:val="right"/>
+      <w:pPr>
+        <w:ind w:left="6480" w:hanging="180"/>
+      </w:pPr>
+    </w:lvl>
+  </w:abstractNum>
+  <w:abstractNum w:abstractNumId="2" w15:restartNumberingAfterBreak="0">
+    <w:nsid w:val="1DC4191D"/>
+    <w:multiLevelType w:val="hybridMultilevel"/>
+    <w:tmpl w:val="3BAED82A"/>
+    <w:lvl w:ilvl="0" w:tplc="1009000F">
+      <w:start w:val="1"/>
+      <w:numFmt w:val="decimal"/>
+      <w:lvlText w:val="%1."/>
+      <w:lvlJc w:val="left"/>
+      <w:pPr>
+        <w:ind w:left="720" w:hanging="360"/>
+      </w:pPr>
+      <w:rPr>
+        <w:rFonts w:hint="default"/>
+      </w:rPr>
+    </w:lvl>
+    <w:lvl w:ilvl="1" w:tplc="10090019" w:tentative="1">
+      <w:start w:val="1"/>
+      <w:numFmt w:val="lowerLetter"/>
+      <w:lvlText w:val="%2."/>
+      <w:lvlJc w:val="left"/>
+      <w:pPr>
+        <w:ind w:left="1440" w:hanging="360"/>
+      </w:pPr>
+    </w:lvl>
+    <w:lvl w:ilvl="2" w:tplc="1009001B" w:tentative="1">
+      <w:start w:val="1"/>
+      <w:numFmt w:val="lowerRoman"/>
+      <w:lvlText w:val="%3."/>
+      <w:lvlJc w:val="right"/>
+      <w:pPr>
+        <w:ind w:left="2160" w:hanging="180"/>
+      </w:pPr>
+    </w:lvl>
+    <w:lvl w:ilvl="3" w:tplc="1009000F" w:tentative="1">
+      <w:start w:val="1"/>
+      <w:numFmt w:val="decimal"/>
+      <w:lvlText w:val="%4."/>
+      <w:lvlJc w:val="left"/>
+      <w:pPr>
+        <w:ind w:left="2880" w:hanging="360"/>
+      </w:pPr>
+    </w:lvl>
+    <w:lvl w:ilvl="4" w:tplc="10090019" w:tentative="1">
+      <w:start w:val="1"/>
+      <w:numFmt w:val="lowerLetter"/>
+      <w:lvlText w:val="%5."/>
+      <w:lvlJc w:val="left"/>
+      <w:pPr>
+        <w:ind w:left="3600" w:hanging="360"/>
+      </w:pPr>
+    </w:lvl>
+    <w:lvl w:ilvl="5" w:tplc="1009001B" w:tentative="1">
+      <w:start w:val="1"/>
+      <w:numFmt w:val="lowerRoman"/>
+      <w:lvlText w:val="%6."/>
+      <w:lvlJc w:val="right"/>
+      <w:pPr>
+        <w:ind w:left="4320" w:hanging="180"/>
+      </w:pPr>
+    </w:lvl>
+    <w:lvl w:ilvl="6" w:tplc="1009000F" w:tentative="1">
+      <w:start w:val="1"/>
+      <w:numFmt w:val="decimal"/>
+      <w:lvlText w:val="%7."/>
+      <w:lvlJc w:val="left"/>
+      <w:pPr>
+        <w:ind w:left="5040" w:hanging="360"/>
+      </w:pPr>
+    </w:lvl>
+    <w:lvl w:ilvl="7" w:tplc="10090019" w:tentative="1">
+      <w:start w:val="1"/>
+      <w:numFmt w:val="lowerLetter"/>
+      <w:lvlText w:val="%8."/>
+      <w:lvlJc w:val="left"/>
+      <w:pPr>
+        <w:ind w:left="5760" w:hanging="360"/>
+      </w:pPr>
+    </w:lvl>
+    <w:lvl w:ilvl="8" w:tplc="1009001B" w:tentative="1">
+      <w:start w:val="1"/>
+      <w:numFmt w:val="lowerRoman"/>
+      <w:lvlText w:val="%9."/>
+      <w:lvlJc w:val="right"/>
+      <w:pPr>
+        <w:ind w:left="6480" w:hanging="180"/>
+      </w:pPr>
+    </w:lvl>
+  </w:abstractNum>
+  <w:abstractNum w:abstractNumId="3" w15:restartNumberingAfterBreak="0">
+    <w:nsid w:val="290A2A6F"/>
+    <w:multiLevelType w:val="hybridMultilevel"/>
+    <w:tmpl w:val="52E804BC"/>
+    <w:lvl w:ilvl="0" w:tplc="1009000F">
+      <w:start w:val="1"/>
+      <w:numFmt w:val="decimal"/>
+      <w:lvlText w:val="%1."/>
+      <w:lvlJc w:val="left"/>
+      <w:pPr>
+        <w:ind w:left="720" w:hanging="360"/>
+      </w:pPr>
+      <w:rPr>
+        <w:rFonts w:hint="default"/>
+      </w:rPr>
+    </w:lvl>
+    <w:lvl w:ilvl="1" w:tplc="10090019" w:tentative="1">
+      <w:start w:val="1"/>
+      <w:numFmt w:val="lowerLetter"/>
+      <w:lvlText w:val="%2."/>
+      <w:lvlJc w:val="left"/>
+      <w:pPr>
+        <w:ind w:left="1440" w:hanging="360"/>
+      </w:pPr>
+    </w:lvl>
+    <w:lvl w:ilvl="2" w:tplc="1009001B" w:tentative="1">
+      <w:start w:val="1"/>
+      <w:numFmt w:val="lowerRoman"/>
+      <w:lvlText w:val="%3."/>
+      <w:lvlJc w:val="right"/>
+      <w:pPr>
+        <w:ind w:left="2160" w:hanging="180"/>
+      </w:pPr>
+    </w:lvl>
+    <w:lvl w:ilvl="3" w:tplc="1009000F" w:tentative="1">
+      <w:start w:val="1"/>
+      <w:numFmt w:val="decimal"/>
+      <w:lvlText w:val="%4."/>
+      <w:lvlJc w:val="left"/>
+      <w:pPr>
+        <w:ind w:left="2880" w:hanging="360"/>
+      </w:pPr>
+    </w:lvl>
+    <w:lvl w:ilvl="4" w:tplc="10090019" w:tentative="1">
+      <w:start w:val="1"/>
+      <w:numFmt w:val="lowerLetter"/>
+      <w:lvlText w:val="%5."/>
+      <w:lvlJc w:val="left"/>
+      <w:pPr>
+        <w:ind w:left="3600" w:hanging="360"/>
+      </w:pPr>
+    </w:lvl>
+    <w:lvl w:ilvl="5" w:tplc="1009001B" w:tentative="1">
+      <w:start w:val="1"/>
+      <w:numFmt w:val="lowerRoman"/>
+      <w:lvlText w:val="%6."/>
+      <w:lvlJc w:val="right"/>
+      <w:pPr>
+        <w:ind w:left="4320" w:hanging="180"/>
+      </w:pPr>
+    </w:lvl>
+    <w:lvl w:ilvl="6" w:tplc="1009000F" w:tentative="1">
+      <w:start w:val="1"/>
+      <w:numFmt w:val="decimal"/>
+      <w:lvlText w:val="%7."/>
+      <w:lvlJc w:val="left"/>
+      <w:pPr>
+        <w:ind w:left="5040" w:hanging="360"/>
+      </w:pPr>
+    </w:lvl>
+    <w:lvl w:ilvl="7" w:tplc="10090019" w:tentative="1">
+      <w:start w:val="1"/>
+      <w:numFmt w:val="lowerLetter"/>
+      <w:lvlText w:val="%8."/>
+      <w:lvlJc w:val="left"/>
+      <w:pPr>
+        <w:ind w:left="5760" w:hanging="360"/>
+      </w:pPr>
+    </w:lvl>
+    <w:lvl w:ilvl="8" w:tplc="1009001B" w:tentative="1">
+      <w:start w:val="1"/>
+      <w:numFmt w:val="lowerRoman"/>
+      <w:lvlText w:val="%9."/>
+      <w:lvlJc w:val="right"/>
+      <w:pPr>
+        <w:ind w:left="6480" w:hanging="180"/>
+      </w:pPr>
+    </w:lvl>
+  </w:abstractNum>
+  <w:abstractNum w:abstractNumId="4" w15:restartNumberingAfterBreak="0">
+    <w:nsid w:val="566E74E8"/>
+    <w:multiLevelType w:val="hybridMultilevel"/>
+    <w:tmpl w:val="6A4C53F8"/>
+    <w:lvl w:ilvl="0" w:tplc="1009000F">
+      <w:start w:val="1"/>
+      <w:numFmt w:val="decimal"/>
+      <w:lvlText w:val="%1."/>
+      <w:lvlJc w:val="left"/>
+      <w:pPr>
+        <w:ind w:left="720" w:hanging="360"/>
+      </w:pPr>
+      <w:rPr>
+        <w:rFonts w:hint="default"/>
+      </w:rPr>
+    </w:lvl>
+    <w:lvl w:ilvl="1" w:tplc="10090019" w:tentative="1">
+      <w:start w:val="1"/>
+      <w:numFmt w:val="lowerLetter"/>
+      <w:lvlText w:val="%2."/>
+      <w:lvlJc w:val="left"/>
+      <w:pPr>
+        <w:ind w:left="1440" w:hanging="360"/>
+      </w:pPr>
+    </w:lvl>
+    <w:lvl w:ilvl="2" w:tplc="1009001B" w:tentative="1">
+      <w:start w:val="1"/>
+      <w:numFmt w:val="lowerRoman"/>
+      <w:lvlText w:val="%3."/>
+      <w:lvlJc w:val="right"/>
+      <w:pPr>
+        <w:ind w:left="2160" w:hanging="180"/>
+      </w:pPr>
+    </w:lvl>
+    <w:lvl w:ilvl="3" w:tplc="1009000F" w:tentative="1">
+      <w:start w:val="1"/>
+      <w:numFmt w:val="decimal"/>
+      <w:lvlText w:val="%4."/>
+      <w:lvlJc w:val="left"/>
+      <w:pPr>
+        <w:ind w:left="2880" w:hanging="360"/>
+      </w:pPr>
+    </w:lvl>
+    <w:lvl w:ilvl="4" w:tplc="10090019" w:tentative="1">
+      <w:start w:val="1"/>
+      <w:numFmt w:val="lowerLetter"/>
+      <w:lvlText w:val="%5."/>
+      <w:lvlJc w:val="left"/>
+      <w:pPr>
+        <w:ind w:left="3600" w:hanging="360"/>
+      </w:pPr>
+    </w:lvl>
+    <w:lvl w:ilvl="5" w:tplc="1009001B" w:tentative="1">
+      <w:start w:val="1"/>
+      <w:numFmt w:val="lowerRoman"/>
+      <w:lvlText w:val="%6."/>
+      <w:lvlJc w:val="right"/>
+      <w:pPr>
+        <w:ind w:left="4320" w:hanging="180"/>
+      </w:pPr>
+    </w:lvl>
+    <w:lvl w:ilvl="6" w:tplc="1009000F" w:tentative="1">
+      <w:start w:val="1"/>
+      <w:numFmt w:val="decimal"/>
+      <w:lvlText w:val="%7."/>
+      <w:lvlJc w:val="left"/>
+      <w:pPr>
+        <w:ind w:left="5040" w:hanging="360"/>
+      </w:pPr>
+    </w:lvl>
+    <w:lvl w:ilvl="7" w:tplc="10090019" w:tentative="1">
+      <w:start w:val="1"/>
+      <w:numFmt w:val="lowerLetter"/>
+      <w:lvlText w:val="%8."/>
+      <w:lvlJc w:val="left"/>
+      <w:pPr>
+        <w:ind w:left="5760" w:hanging="360"/>
+      </w:pPr>
+    </w:lvl>
+    <w:lvl w:ilvl="8" w:tplc="1009001B" w:tentative="1">
+      <w:start w:val="1"/>
+      <w:numFmt w:val="lowerRoman"/>
+      <w:lvlText w:val="%9."/>
+      <w:lvlJc w:val="right"/>
+      <w:pPr>
+        <w:ind w:left="6480" w:hanging="180"/>
+      </w:pPr>
+    </w:lvl>
+  </w:abstractNum>
+  <w:abstractNum w:abstractNumId="5" w15:restartNumberingAfterBreak="0">
+    <w:nsid w:val="6F654DB0"/>
+    <w:multiLevelType w:val="hybridMultilevel"/>
+    <w:tmpl w:val="383A8CFA"/>
+    <w:lvl w:ilvl="0" w:tplc="1009000F">
+      <w:start w:val="1"/>
+      <w:numFmt w:val="decimal"/>
+      <w:lvlText w:val="%1."/>
+      <w:lvlJc w:val="left"/>
+      <w:pPr>
+        <w:ind w:left="720" w:hanging="360"/>
+      </w:pPr>
+      <w:rPr>
+        <w:rFonts w:hint="default"/>
+      </w:rPr>
+    </w:lvl>
+    <w:lvl w:ilvl="1" w:tplc="10090019" w:tentative="1">
+      <w:start w:val="1"/>
+      <w:numFmt w:val="lowerLetter"/>
+      <w:lvlText w:val="%2."/>
+      <w:lvlJc w:val="left"/>
+      <w:pPr>
+        <w:ind w:left="1440" w:hanging="360"/>
+      </w:pPr>
+    </w:lvl>
+    <w:lvl w:ilvl="2" w:tplc="1009001B" w:tentative="1">
+      <w:start w:val="1"/>
+      <w:numFmt w:val="lowerRoman"/>
+      <w:lvlText w:val="%3."/>
+      <w:lvlJc w:val="right"/>
+      <w:pPr>
+        <w:ind w:left="2160" w:hanging="180"/>
+      </w:pPr>
+    </w:lvl>
+    <w:lvl w:ilvl="3" w:tplc="1009000F" w:tentative="1">
+      <w:start w:val="1"/>
+      <w:numFmt w:val="decimal"/>
+      <w:lvlText w:val="%4."/>
+      <w:lvlJc w:val="left"/>
+      <w:pPr>
+        <w:ind w:left="2880" w:hanging="360"/>
+      </w:pPr>
+    </w:lvl>
+    <w:lvl w:ilvl="4" w:tplc="10090019" w:tentative="1">
+      <w:start w:val="1"/>
+      <w:numFmt w:val="lowerLetter"/>
+      <w:lvlText w:val="%5."/>
+      <w:lvlJc w:val="left"/>
+      <w:pPr>
+        <w:ind w:left="3600" w:hanging="360"/>
+      </w:pPr>
+    </w:lvl>
+    <w:lvl w:ilvl="5" w:tplc="1009001B" w:tentative="1">
+      <w:start w:val="1"/>
+      <w:numFmt w:val="lowerRoman"/>
+      <w:lvlText w:val="%6."/>
+      <w:lvlJc w:val="right"/>
+      <w:pPr>
+        <w:ind w:left="4320" w:hanging="180"/>
+      </w:pPr>
+    </w:lvl>
+    <w:lvl w:ilvl="6" w:tplc="1009000F" w:tentative="1">
+      <w:start w:val="1"/>
+      <w:numFmt w:val="decimal"/>
+      <w:lvlText w:val="%7."/>
+      <w:lvlJc w:val="left"/>
+      <w:pPr>
+        <w:ind w:left="5040" w:hanging="360"/>
+      </w:pPr>
+    </w:lvl>
+    <w:lvl w:ilvl="7" w:tplc="10090019" w:tentative="1">
+      <w:start w:val="1"/>
+      <w:numFmt w:val="lowerLetter"/>
+      <w:lvlText w:val="%8."/>
+      <w:lvlJc w:val="left"/>
+      <w:pPr>
+        <w:ind w:left="5760" w:hanging="360"/>
+      </w:pPr>
+    </w:lvl>
+    <w:lvl w:ilvl="8" w:tplc="1009001B" w:tentative="1">
+      <w:start w:val="1"/>
+      <w:numFmt w:val="lowerRoman"/>
+      <w:lvlText w:val="%9."/>
+      <w:lvlJc w:val="right"/>
+      <w:pPr>
+        <w:ind w:left="6480" w:hanging="180"/>
+      </w:pPr>
+    </w:lvl>
+  </w:abstractNum>
+  <w:num w:numId="1">
+    <w:abstractNumId w:val="3"/>
+  </w:num>
+  <w:num w:numId="2">
+    <w:abstractNumId w:val="2"/>
+  </w:num>
+  <w:num w:numId="3">
+    <w:abstractNumId w:val="0"/>
+  </w:num>
+  <w:num w:numId="4">
+    <w:abstractNumId w:val="4"/>
+  </w:num>
+  <w:num w:numId="5">
+    <w:abstractNumId w:val="5"/>
+  </w:num>
+  <w:num w:numId="6">
+    <w:abstractNumId w:val="1"/>
+  </w:num>
+</w:numbering>
 </file>
 
 <file path=word/styles.xml><?xml version="1.0" encoding="utf-8"?>
@@ -633,11 +1223,11 @@
     <w:name w:val="Normal"/>
     <w:qFormat/>
   </w:style>
-  <w:style w:type="paragraph" w:styleId="Titre2">
+  <w:style w:type="paragraph" w:styleId="Heading2">
     <w:name w:val="heading 2"/>
     <w:basedOn w:val="Normal"/>
     <w:next w:val="Normal"/>
-    <w:link w:val="Titre2Car"/>
+    <w:link w:val="Heading2Char"/>
     <w:uiPriority w:val="9"/>
     <w:unhideWhenUsed/>
     <w:qFormat/>
@@ -655,11 +1245,11 @@
       <w:szCs w:val="26"/>
     </w:rPr>
   </w:style>
-  <w:style w:type="paragraph" w:styleId="Titre3">
+  <w:style w:type="paragraph" w:styleId="Heading3">
     <w:name w:val="heading 3"/>
     <w:basedOn w:val="Normal"/>
     <w:next w:val="Normal"/>
-    <w:link w:val="Titre3Car"/>
+    <w:link w:val="Heading3Char"/>
     <w:uiPriority w:val="9"/>
     <w:unhideWhenUsed/>
     <w:qFormat/>
@@ -677,13 +1267,13 @@
       <w:szCs w:val="24"/>
     </w:rPr>
   </w:style>
-  <w:style w:type="character" w:default="1" w:styleId="Policepardfaut">
+  <w:style w:type="character" w:default="1" w:styleId="DefaultParagraphFont">
     <w:name w:val="Default Paragraph Font"/>
     <w:uiPriority w:val="1"/>
     <w:semiHidden/>
     <w:unhideWhenUsed/>
   </w:style>
-  <w:style w:type="table" w:default="1" w:styleId="TableauNormal">
+  <w:style w:type="table" w:default="1" w:styleId="TableNormal">
     <w:name w:val="Normal Table"/>
     <w:uiPriority w:val="99"/>
     <w:semiHidden/>
@@ -698,16 +1288,16 @@
       </w:tblCellMar>
     </w:tblPr>
   </w:style>
-  <w:style w:type="numbering" w:default="1" w:styleId="Aucuneliste">
+  <w:style w:type="numbering" w:default="1" w:styleId="NoList">
     <w:name w:val="No List"/>
     <w:uiPriority w:val="99"/>
     <w:semiHidden/>
     <w:unhideWhenUsed/>
   </w:style>
-  <w:style w:type="character" w:customStyle="1" w:styleId="Titre2Car">
-    <w:name w:val="Titre 2 Car"/>
-    <w:basedOn w:val="Policepardfaut"/>
-    <w:link w:val="Titre2"/>
+  <w:style w:type="character" w:customStyle="1" w:styleId="Heading2Char">
+    <w:name w:val="Heading 2 Char"/>
+    <w:basedOn w:val="DefaultParagraphFont"/>
+    <w:link w:val="Heading2"/>
     <w:uiPriority w:val="9"/>
     <w:rsid w:val="00AC35CF"/>
     <w:rPr>
@@ -717,10 +1307,10 @@
       <w:szCs w:val="26"/>
     </w:rPr>
   </w:style>
-  <w:style w:type="character" w:customStyle="1" w:styleId="Titre3Car">
-    <w:name w:val="Titre 3 Car"/>
-    <w:basedOn w:val="Policepardfaut"/>
-    <w:link w:val="Titre3"/>
+  <w:style w:type="character" w:customStyle="1" w:styleId="Heading3Char">
+    <w:name w:val="Heading 3 Char"/>
+    <w:basedOn w:val="DefaultParagraphFont"/>
+    <w:link w:val="Heading3"/>
     <w:uiPriority w:val="9"/>
     <w:rsid w:val="00772DAC"/>
     <w:rPr>
@@ -729,6 +1319,17 @@
       <w:sz w:val="24"/>
       <w:szCs w:val="24"/>
     </w:rPr>
+  </w:style>
+  <w:style w:type="paragraph" w:styleId="ListParagraph">
+    <w:name w:val="List Paragraph"/>
+    <w:basedOn w:val="Normal"/>
+    <w:uiPriority w:val="34"/>
+    <w:qFormat/>
+    <w:rsid w:val="00E76C26"/>
+    <w:pPr>
+      <w:ind w:left="720"/>
+      <w:contextualSpacing/>
+    </w:pPr>
   </w:style>
 </w:styles>
 </file>

</xml_diff>